<commit_message>
Resume Updated for Spring 2018
</commit_message>
<xml_diff>
--- a/output/resume.docx
+++ b/output/resume.docx
@@ -74,7 +74,16 @@
         <w:pStyle w:val="Definition"/>
       </w:pPr>
       <w:r>
-        <w:t xml:space="preserve">GPA: &lt;++&gt;</w:t>
+        <w:t xml:space="preserve">GPA:</w:t>
+      </w:r>
+      <w:r>
+        <w:t xml:space="preserve"> </w:t>
+      </w:r>
+      <w:r>
+        <w:rPr>
+          <w:b/>
+        </w:rPr>
+        <w:t xml:space="preserve">3.73</w:t>
       </w:r>
     </w:p>
     <w:p>
@@ -89,7 +98,16 @@
     </w:p>
     <w:p>
       <w:pPr>
-        <w:pStyle w:val="FirstParagraph"/>
+        <w:pStyle w:val="DefinitionTerm"/>
+      </w:pPr>
+      <w:r>
+        <w:t xml:space="preserve">September 2017 - March 2018</w:t>
+      </w:r>
+    </w:p>
+    <w:p>
+      <w:pPr>
+        <w:pStyle w:val="Compact"/>
+        <w:pStyle w:val="Definition"/>
       </w:pPr>
       <w:r>
         <w:rPr>
@@ -109,6 +127,8 @@
     </w:p>
     <w:p>
       <w:pPr>
+        <w:pStyle w:val="Compact"/>
+        <w:pStyle w:val="Definition"/>
         <w:numPr>
           <w:numId w:val="1001"/>
           <w:ilvl w:val="0"/>
@@ -120,8 +140,10 @@
     </w:p>
     <w:p>
       <w:pPr>
+        <w:pStyle w:val="Compact"/>
+        <w:pStyle w:val="Definition"/>
         <w:numPr>
-          <w:numId w:val="1001"/>
+          <w:numId w:val="1002"/>
           <w:ilvl w:val="0"/>
         </w:numPr>
       </w:pPr>
@@ -131,8 +153,10 @@
     </w:p>
     <w:p>
       <w:pPr>
+        <w:pStyle w:val="Compact"/>
+        <w:pStyle w:val="Definition"/>
         <w:numPr>
-          <w:numId w:val="1001"/>
+          <w:numId w:val="1003"/>
           <w:ilvl w:val="0"/>
         </w:numPr>
       </w:pPr>
@@ -142,7 +166,16 @@
     </w:p>
     <w:p>
       <w:pPr>
-        <w:pStyle w:val="FirstParagraph"/>
+        <w:pStyle w:val="DefinitionTerm"/>
+      </w:pPr>
+      <w:r>
+        <w:t xml:space="preserve">December 2016 - March 2018</w:t>
+      </w:r>
+    </w:p>
+    <w:p>
+      <w:pPr>
+        <w:pStyle w:val="Compact"/>
+        <w:pStyle w:val="Definition"/>
       </w:pPr>
       <w:r>
         <w:rPr>
@@ -162,122 +195,128 @@
     </w:p>
     <w:p>
       <w:pPr>
-        <w:numPr>
-          <w:numId w:val="1002"/>
-          <w:ilvl w:val="0"/>
-        </w:numPr>
-      </w:pPr>
-      <w:r>
-        <w:t xml:space="preserve">Manage inventory of industrial grade tools and machinery at garage</w:t>
-      </w:r>
-    </w:p>
-    <w:p>
-      <w:pPr>
-        <w:numPr>
-          <w:numId w:val="1002"/>
-          <w:ilvl w:val="0"/>
-        </w:numPr>
-      </w:pPr>
-      <w:r>
-        <w:t xml:space="preserve">Maintain cleanliness of garage aswell as neighborhood parks and streets</w:t>
-      </w:r>
-    </w:p>
-    <w:p>
-      <w:pPr>
-        <w:numPr>
-          <w:numId w:val="1002"/>
-          <w:ilvl w:val="0"/>
-        </w:numPr>
-      </w:pPr>
-      <w:r>
-        <w:t xml:space="preserve">Allow higher skilled coworkers to complete more difficult tasks by completing the manual labor</w:t>
-      </w:r>
-    </w:p>
-    <w:p>
-      <w:pPr>
-        <w:pStyle w:val="Heading2"/>
-      </w:pPr>
-      <w:bookmarkStart w:id="23" w:name="skills"/>
-      <w:r>
-        <w:t xml:space="preserve">Skills</w:t>
-      </w:r>
-      <w:bookmarkEnd w:id="23"/>
-    </w:p>
-    <w:p>
-      <w:pPr>
         <w:pStyle w:val="Compact"/>
-        <w:numPr>
-          <w:numId w:val="1003"/>
-          <w:ilvl w:val="0"/>
-        </w:numPr>
-      </w:pPr>
-      <w:r>
-        <w:t xml:space="preserve">Operating System: Windows 10 and Linux (Debian and Arch)</w:t>
-      </w:r>
-    </w:p>
-    <w:p>
-      <w:pPr>
-        <w:pStyle w:val="Compact"/>
-        <w:numPr>
-          <w:numId w:val="1003"/>
-          <w:ilvl w:val="0"/>
-        </w:numPr>
-      </w:pPr>
-      <w:r>
-        <w:t xml:space="preserve">Software: Microsoft Office, Jira, Jenkins, IntelliJ, Visual Studio, Atom</w:t>
-      </w:r>
-    </w:p>
-    <w:p>
-      <w:pPr>
-        <w:pStyle w:val="Compact"/>
-        <w:numPr>
-          <w:numId w:val="1003"/>
-          <w:ilvl w:val="0"/>
-        </w:numPr>
-      </w:pPr>
-      <w:r>
-        <w:t xml:space="preserve">Languages: Java, C++, JavaScript, Python, Bash, HTML, SASS (CSS)</w:t>
-      </w:r>
-    </w:p>
-    <w:p>
-      <w:pPr>
-        <w:pStyle w:val="Heading2"/>
-      </w:pPr>
-      <w:bookmarkStart w:id="24" w:name="honors-and-awards"/>
-      <w:r>
-        <w:t xml:space="preserve">Honors and Awards</w:t>
-      </w:r>
-      <w:bookmarkEnd w:id="24"/>
-    </w:p>
-    <w:p>
-      <w:pPr>
-        <w:pStyle w:val="Compact"/>
+        <w:pStyle w:val="Definition"/>
         <w:numPr>
           <w:numId w:val="1004"/>
           <w:ilvl w:val="0"/>
         </w:numPr>
       </w:pPr>
       <w:r>
-        <w:t xml:space="preserve">Drexel College of Computing and Informatics Dean’s List, Fall 2016 - Spring 2017</w:t>
-      </w:r>
+        <w:t xml:space="preserve">Manage inventory of industrial grade tools and machinery at garage</w:t>
+      </w:r>
+    </w:p>
+    <w:p>
+      <w:pPr>
+        <w:pStyle w:val="Compact"/>
+        <w:pStyle w:val="Definition"/>
+        <w:numPr>
+          <w:numId w:val="1005"/>
+          <w:ilvl w:val="0"/>
+        </w:numPr>
+      </w:pPr>
+      <w:r>
+        <w:t xml:space="preserve">Maintain cleanliness of garage aswell as neighborhood parks and streets</w:t>
+      </w:r>
+    </w:p>
+    <w:p>
+      <w:pPr>
+        <w:pStyle w:val="Compact"/>
+        <w:pStyle w:val="Definition"/>
+        <w:numPr>
+          <w:numId w:val="1006"/>
+          <w:ilvl w:val="0"/>
+        </w:numPr>
+      </w:pPr>
+      <w:r>
+        <w:t xml:space="preserve">Complete manual labor to enable crew memebers to be more efficient</w:t>
+      </w:r>
+    </w:p>
+    <w:p>
+      <w:pPr>
+        <w:pStyle w:val="Heading2"/>
+      </w:pPr>
+      <w:bookmarkStart w:id="23" w:name="skills"/>
+      <w:r>
+        <w:t xml:space="preserve">Skills</w:t>
+      </w:r>
+      <w:bookmarkEnd w:id="23"/>
     </w:p>
     <w:p>
       <w:pPr>
         <w:pStyle w:val="Compact"/>
         <w:numPr>
-          <w:numId w:val="1004"/>
+          <w:numId w:val="1007"/>
           <w:ilvl w:val="0"/>
         </w:numPr>
       </w:pPr>
       <w:r>
-        <w:t xml:space="preserve">A.J. Drexel Scholarship, Drexel University, 2016 - Present</w:t>
+        <w:t xml:space="preserve">Operating System: Windows 10 and Linux (Debian and Arch)</w:t>
       </w:r>
     </w:p>
     <w:p>
       <w:pPr>
         <w:pStyle w:val="Compact"/>
         <w:numPr>
-          <w:numId w:val="1004"/>
+          <w:numId w:val="1007"/>
+          <w:ilvl w:val="0"/>
+        </w:numPr>
+      </w:pPr>
+      <w:r>
+        <w:t xml:space="preserve">Software: Microsoft Office, Jira, Jenkins, IntelliJ, Visual Studio, Atom</w:t>
+      </w:r>
+    </w:p>
+    <w:p>
+      <w:pPr>
+        <w:pStyle w:val="Compact"/>
+        <w:numPr>
+          <w:numId w:val="1007"/>
+          <w:ilvl w:val="0"/>
+        </w:numPr>
+      </w:pPr>
+      <w:r>
+        <w:t xml:space="preserve">Languages: Java, C++, JavaScript, Python, HTML, SASS (CSS), Bash</w:t>
+      </w:r>
+    </w:p>
+    <w:p>
+      <w:pPr>
+        <w:pStyle w:val="Heading2"/>
+      </w:pPr>
+      <w:bookmarkStart w:id="24" w:name="honors-and-awards"/>
+      <w:r>
+        <w:t xml:space="preserve">Honors and Awards</w:t>
+      </w:r>
+      <w:bookmarkEnd w:id="24"/>
+    </w:p>
+    <w:p>
+      <w:pPr>
+        <w:pStyle w:val="Compact"/>
+        <w:numPr>
+          <w:numId w:val="1008"/>
+          <w:ilvl w:val="0"/>
+        </w:numPr>
+      </w:pPr>
+      <w:r>
+        <w:t xml:space="preserve">Drexel College of Computing and Informatics Dean’s List, Fall 2016 - Spring 2017</w:t>
+      </w:r>
+    </w:p>
+    <w:p>
+      <w:pPr>
+        <w:pStyle w:val="Compact"/>
+        <w:numPr>
+          <w:numId w:val="1008"/>
+          <w:ilvl w:val="0"/>
+        </w:numPr>
+      </w:pPr>
+      <w:r>
+        <w:t xml:space="preserve">A.J. Drexel Scholarship, Drexel University, 2016 - Present</w:t>
+      </w:r>
+    </w:p>
+    <w:p>
+      <w:pPr>
+        <w:pStyle w:val="Compact"/>
+        <w:numPr>
+          <w:numId w:val="1008"/>
           <w:ilvl w:val="0"/>
         </w:numPr>
       </w:pPr>
@@ -413,7 +452,7 @@
       <w:pPr>
         <w:pStyle w:val="Compact"/>
         <w:numPr>
-          <w:numId w:val="1005"/>
+          <w:numId w:val="1009"/>
           <w:ilvl w:val="0"/>
         </w:numPr>
       </w:pPr>
@@ -425,12 +464,19 @@
       <w:pPr>
         <w:pStyle w:val="Compact"/>
         <w:numPr>
-          <w:numId w:val="1005"/>
+          <w:numId w:val="1009"/>
           <w:ilvl w:val="0"/>
         </w:numPr>
       </w:pPr>
       <w:r>
         <w:t xml:space="preserve">Member, Drexel University Intramural Soccer, 2017 - Present</w:t>
+      </w:r>
+    </w:p>
+    <w:p>
+      <w:r>
+        <w:pict>
+          <v:rect style="width:0;height:1.5pt" o:hralign="center" o:hrstd="t" o:hr="t"/>
+        </w:pict>
       </w:r>
     </w:p>
     <w:p>
@@ -816,6 +862,18 @@
     <w:abstractNumId w:val="991"/>
   </w:num>
   <w:num w:numId="1005">
+    <w:abstractNumId w:val="991"/>
+  </w:num>
+  <w:num w:numId="1006">
+    <w:abstractNumId w:val="991"/>
+  </w:num>
+  <w:num w:numId="1007">
+    <w:abstractNumId w:val="991"/>
+  </w:num>
+  <w:num w:numId="1008">
+    <w:abstractNumId w:val="991"/>
+  </w:num>
+  <w:num w:numId="1009">
     <w:abstractNumId w:val="991"/>
   </w:num>
 </w:numbering>

</xml_diff>

<commit_message>
AWK script added for vue template conversion
</commit_message>
<xml_diff>
--- a/output/resume.docx
+++ b/output/resume.docx
@@ -483,6 +483,12 @@
       <w:pPr>
         <w:pStyle w:val="BlockText"/>
       </w:pPr>
+      <w:r>
+        <w:t xml:space="preserve">&lt;&lt;++&gt;&gt; • 215-983-0808 •</w:t>
+      </w:r>
+      <w:r>
+        <w:t xml:space="preserve"> </w:t>
+      </w:r>
       <w:hyperlink r:id="rId27">
         <w:r>
           <w:rPr>
@@ -491,17 +497,13 @@
           <w:t xml:space="preserve">jth95@drexel.edu</w:t>
         </w:r>
       </w:hyperlink>
-      <w:r>
-        <w:t xml:space="preserve"> </w:t>
-      </w:r>
-      <w:r>
-        <w:t xml:space="preserve">• 215-983-0808 • 19 years old</w:t>
-      </w:r>
-      <w:r>
-        <w:br w:type="textWrapping"/>
-      </w:r>
-      <w:r>
-        <w:t xml:space="preserve">address - 21 Elm Avenue, Rockledge, Pennsylvania</w:t>
+    </w:p>
+    <w:p>
+      <w:pPr>
+        <w:pStyle w:val="BlockText"/>
+      </w:pPr>
+      <w:r>
+        <w:t xml:space="preserve">21 Elm Avenue, Rockledge, Pennsylvania. 19046</w:t>
       </w:r>
     </w:p>
     <w:sectPr/>

</xml_diff>

<commit_message>
Fixed papersize from A4 to US-letter
</commit_message>
<xml_diff>
--- a/output/resume.docx
+++ b/output/resume.docx
@@ -43,7 +43,16 @@
         <w:pStyle w:val="Definition"/>
       </w:pPr>
       <w:r>
-        <w:t xml:space="preserve">Drexel University, Philadelphia, PA</w:t>
+        <w:t xml:space="preserve">Drexel University, Philadelphia, PA. GPA:</w:t>
+      </w:r>
+      <w:r>
+        <w:t xml:space="preserve"> </w:t>
+      </w:r>
+      <w:r>
+        <w:rPr>
+          <w:b/>
+        </w:rPr>
+        <w:t xml:space="preserve">3.73</w:t>
       </w:r>
     </w:p>
     <w:p>
@@ -67,23 +76,6 @@
           <w:i/>
         </w:rPr>
         <w:t xml:space="preserve">Minor, Technology Innovation Management.</w:t>
-      </w:r>
-    </w:p>
-    <w:p>
-      <w:pPr>
-        <w:pStyle w:val="Definition"/>
-      </w:pPr>
-      <w:r>
-        <w:t xml:space="preserve">GPA:</w:t>
-      </w:r>
-      <w:r>
-        <w:t xml:space="preserve"> </w:t>
-      </w:r>
-      <w:r>
-        <w:rPr>
-          <w:b/>
-        </w:rPr>
-        <w:t xml:space="preserve">3.73</w:t>
       </w:r>
     </w:p>
     <w:p>

</xml_diff>